<commit_message>
Se me pasó un detalle en la carátula.
</commit_message>
<xml_diff>
--- a/Informes/4mas1.docx
+++ b/Informes/4mas1.docx
@@ -220,6 +220,7 @@
           <w:tab w:val="left" w:pos="3261"/>
         </w:tabs>
         <w:spacing w:line="240" w:lineRule="auto"/>
+        <w:jc w:val="left"/>
         <w:rPr>
           <w:sz w:val="36"/>
           <w:szCs w:val="36"/>
@@ -238,7 +239,21 @@
           <w:szCs w:val="36"/>
         </w:rPr>
         <w:tab/>
-        <w:t>García Jaime, Diego</w:t>
+        <w:t>García</w:t>
+      </w:r>
+      <w:r>
+        <w:rPr>
+          <w:sz w:val="36"/>
+          <w:szCs w:val="36"/>
+        </w:rPr>
+        <w:t xml:space="preserve"> </w:t>
+      </w:r>
+      <w:r>
+        <w:rPr>
+          <w:sz w:val="36"/>
+          <w:szCs w:val="36"/>
+        </w:rPr>
+        <w:t>Jaime, Diego</w:t>
       </w:r>
       <w:r>
         <w:rPr>
@@ -263,6 +278,7 @@
           <w:tab w:val="left" w:pos="3261"/>
         </w:tabs>
         <w:spacing w:line="240" w:lineRule="auto"/>
+        <w:jc w:val="left"/>
         <w:rPr>
           <w:sz w:val="36"/>
           <w:szCs w:val="36"/>
@@ -293,6 +309,7 @@
           <w:tab w:val="left" w:pos="3261"/>
         </w:tabs>
         <w:spacing w:line="240" w:lineRule="auto"/>
+        <w:jc w:val="left"/>
         <w:rPr>
           <w:sz w:val="36"/>
           <w:szCs w:val="36"/>
@@ -1043,7 +1060,7 @@
         <w:rPr>
           <w:noProof/>
         </w:rPr>
-        <w:t>3</w:t>
+        <w:t>2</w:t>
       </w:r>
     </w:fldSimple>
     <w:r>
@@ -1785,7 +1802,7 @@
 </file>
 
 <file path=customXml/itemProps1.xml><?xml version="1.0" encoding="utf-8"?>
-<ds:datastoreItem xmlns:ds="http://schemas.openxmlformats.org/officeDocument/2006/customXml" ds:itemID="{F69A3727-BB51-486D-BC87-D0F9DAA632B8}">
+<ds:datastoreItem xmlns:ds="http://schemas.openxmlformats.org/officeDocument/2006/customXml" ds:itemID="{D67A601A-6053-4C7F-9014-6EBBF6BCA48D}">
   <ds:schemaRefs>
     <ds:schemaRef ds:uri="http://schemas.openxmlformats.org/officeDocument/2006/bibliography"/>
   </ds:schemaRefs>

</xml_diff>

<commit_message>
Empiezo a agregar al 4 + 1 los diagramas de clases que hay en el informe, algunos con modificaciones para no salir del dominio del problema (entiendo que es a lo que apunta esta vista)
</commit_message>
<xml_diff>
--- a/Informes/4mas1.docx
+++ b/Informes/4mas1.docx
@@ -348,7 +348,7 @@
           <w:noProof/>
         </w:rPr>
       </w:pPr>
-      <w:bookmarkStart w:id="0" w:name="_Toc265004406"/>
+      <w:bookmarkStart w:id="0" w:name="_Toc265010874"/>
       <w:r>
         <w:rPr>
           <w:lang w:val="it-IT"/>
@@ -412,7 +412,7 @@
         <w:rPr>
           <w:noProof/>
         </w:rPr>
-        <w:instrText xml:space="preserve"> PAGEREF _Toc265004406 \h </w:instrText>
+        <w:instrText xml:space="preserve"> PAGEREF _Toc265010874 \h </w:instrText>
       </w:r>
       <w:r>
         <w:rPr>
@@ -474,7 +474,7 @@
         <w:rPr>
           <w:noProof/>
         </w:rPr>
-        <w:instrText xml:space="preserve"> PAGEREF _Toc265004407 \h </w:instrText>
+        <w:instrText xml:space="preserve"> PAGEREF _Toc265010875 \h </w:instrText>
       </w:r>
       <w:r>
         <w:rPr>
@@ -492,6 +492,118 @@
           <w:noProof/>
         </w:rPr>
         <w:t>3</w:t>
+      </w:r>
+      <w:r>
+        <w:rPr>
+          <w:noProof/>
+        </w:rPr>
+        <w:fldChar w:fldCharType="end"/>
+      </w:r>
+    </w:p>
+    <w:p>
+      <w:pPr>
+        <w:pStyle w:val="TDC2"/>
+        <w:rPr>
+          <w:noProof/>
+        </w:rPr>
+      </w:pPr>
+      <w:r>
+        <w:rPr>
+          <w:noProof/>
+          <w:lang w:val="it-IT"/>
+        </w:rPr>
+        <w:t>Laboratorio</w:t>
+      </w:r>
+      <w:r>
+        <w:rPr>
+          <w:noProof/>
+        </w:rPr>
+        <w:tab/>
+      </w:r>
+      <w:r>
+        <w:rPr>
+          <w:noProof/>
+        </w:rPr>
+        <w:fldChar w:fldCharType="begin"/>
+      </w:r>
+      <w:r>
+        <w:rPr>
+          <w:noProof/>
+        </w:rPr>
+        <w:instrText xml:space="preserve"> PAGEREF _Toc265010876 \h </w:instrText>
+      </w:r>
+      <w:r>
+        <w:rPr>
+          <w:noProof/>
+        </w:rPr>
+      </w:r>
+      <w:r>
+        <w:rPr>
+          <w:noProof/>
+        </w:rPr>
+        <w:fldChar w:fldCharType="separate"/>
+      </w:r>
+      <w:r>
+        <w:rPr>
+          <w:noProof/>
+        </w:rPr>
+        <w:t>3</w:t>
+      </w:r>
+      <w:r>
+        <w:rPr>
+          <w:noProof/>
+        </w:rPr>
+        <w:fldChar w:fldCharType="end"/>
+      </w:r>
+    </w:p>
+    <w:p>
+      <w:pPr>
+        <w:pStyle w:val="TDC2"/>
+        <w:rPr>
+          <w:noProof/>
+        </w:rPr>
+      </w:pPr>
+      <w:r>
+        <w:rPr>
+          <w:noProof/>
+          <w:lang w:val="it-IT"/>
+        </w:rPr>
+        <w:t>Fábrica y Líneas de Producción</w:t>
+      </w:r>
+      <w:r>
+        <w:rPr>
+          <w:noProof/>
+        </w:rPr>
+        <w:tab/>
+      </w:r>
+      <w:r>
+        <w:rPr>
+          <w:noProof/>
+        </w:rPr>
+        <w:fldChar w:fldCharType="begin"/>
+      </w:r>
+      <w:r>
+        <w:rPr>
+          <w:noProof/>
+        </w:rPr>
+        <w:instrText xml:space="preserve"> PAGEREF _Toc265010877 \h </w:instrText>
+      </w:r>
+      <w:r>
+        <w:rPr>
+          <w:noProof/>
+        </w:rPr>
+      </w:r>
+      <w:r>
+        <w:rPr>
+          <w:noProof/>
+        </w:rPr>
+        <w:fldChar w:fldCharType="separate"/>
+      </w:r>
+      <w:r>
+        <w:rPr>
+          <w:noProof/>
+        </w:rPr>
+        <w:t>4</w:t>
       </w:r>
       <w:r>
         <w:rPr>
@@ -536,7 +648,7 @@
         <w:rPr>
           <w:noProof/>
         </w:rPr>
-        <w:instrText xml:space="preserve"> PAGEREF _Toc265004408 \h </w:instrText>
+        <w:instrText xml:space="preserve"> PAGEREF _Toc265010878 \h </w:instrText>
       </w:r>
       <w:r>
         <w:rPr>
@@ -553,7 +665,7 @@
         <w:rPr>
           <w:noProof/>
         </w:rPr>
-        <w:t>4</w:t>
+        <w:t>7</w:t>
       </w:r>
       <w:r>
         <w:rPr>
@@ -598,7 +710,7 @@
         <w:rPr>
           <w:noProof/>
         </w:rPr>
-        <w:instrText xml:space="preserve"> PAGEREF _Toc265004409 \h </w:instrText>
+        <w:instrText xml:space="preserve"> PAGEREF _Toc265010879 \h </w:instrText>
       </w:r>
       <w:r>
         <w:rPr>
@@ -615,7 +727,7 @@
         <w:rPr>
           <w:noProof/>
         </w:rPr>
-        <w:t>5</w:t>
+        <w:t>8</w:t>
       </w:r>
       <w:r>
         <w:rPr>
@@ -660,7 +772,7 @@
         <w:rPr>
           <w:noProof/>
         </w:rPr>
-        <w:instrText xml:space="preserve"> PAGEREF _Toc265004410 \h </w:instrText>
+        <w:instrText xml:space="preserve"> PAGEREF _Toc265010880 \h </w:instrText>
       </w:r>
       <w:r>
         <w:rPr>
@@ -677,7 +789,7 @@
         <w:rPr>
           <w:noProof/>
         </w:rPr>
-        <w:t>6</w:t>
+        <w:t>9</w:t>
       </w:r>
       <w:r>
         <w:rPr>
@@ -722,7 +834,7 @@
         <w:rPr>
           <w:noProof/>
         </w:rPr>
-        <w:instrText xml:space="preserve"> PAGEREF _Toc265004411 \h </w:instrText>
+        <w:instrText xml:space="preserve"> PAGEREF _Toc265010881 \h </w:instrText>
       </w:r>
       <w:r>
         <w:rPr>
@@ -739,7 +851,7 @@
         <w:rPr>
           <w:noProof/>
         </w:rPr>
-        <w:t>7</w:t>
+        <w:t>10</w:t>
       </w:r>
       <w:r>
         <w:rPr>
@@ -796,7 +908,7 @@
           <w:lang w:val="it-IT"/>
         </w:rPr>
       </w:pPr>
-      <w:bookmarkStart w:id="1" w:name="_Toc265004407"/>
+      <w:bookmarkStart w:id="1" w:name="_Toc265010875"/>
       <w:r>
         <w:rPr>
           <w:lang w:val="it-IT"/>
@@ -845,6 +957,350 @@
     </w:p>
     <w:p>
       <w:pPr>
+        <w:rPr>
+          <w:lang w:val="it-IT"/>
+        </w:rPr>
+      </w:pPr>
+      <w:r>
+        <w:rPr>
+          <w:lang w:val="it-IT"/>
+        </w:rPr>
+        <w:t>El dominio del problema admite una división lógica que mediante la conjunción de sus partes conforma una solución consistente del problema de interés.</w:t>
+      </w:r>
+    </w:p>
+    <w:p>
+      <w:pPr>
+        <w:pStyle w:val="Ttulo2"/>
+        <w:rPr>
+          <w:lang w:val="it-IT"/>
+        </w:rPr>
+      </w:pPr>
+      <w:bookmarkStart w:id="2" w:name="_Toc265010876"/>
+      <w:r>
+        <w:rPr>
+          <w:lang w:val="it-IT"/>
+        </w:rPr>
+        <w:t>Laboratorio</w:t>
+      </w:r>
+      <w:bookmarkEnd w:id="2"/>
+    </w:p>
+    <w:p>
+      <w:pPr>
+        <w:rPr>
+          <w:lang w:val="it-IT"/>
+        </w:rPr>
+      </w:pPr>
+      <w:r>
+        <w:rPr>
+          <w:lang w:val="it-IT"/>
+        </w:rPr>
+        <w:t xml:space="preserve">El Laboratorio monpoliza el proceso de inversión y descubrimiento de procesos de fabricación. Por este motivo se relaciona directamente con el Jugador (representación del principal actor del sistema), </w:t>
+      </w:r>
+      <w:r>
+        <w:rPr>
+          <w:lang w:val="it-IT"/>
+        </w:rPr>
+        <w:t xml:space="preserve">quien lo posee e </w:t>
+      </w:r>
+      <w:r>
+        <w:rPr>
+          <w:lang w:val="it-IT"/>
+        </w:rPr>
+        <w:t>invierte dinero en él.</w:t>
+      </w:r>
+      <w:r>
+        <w:rPr>
+          <w:lang w:val="it-IT"/>
+        </w:rPr>
+        <w:t xml:space="preserve"> El Laboratorio administra  el descubrimiento de Procesos en función de esta inversión. Ellos son representados por Tipos de Máquina vinculados entre ellos a través de una relación de precedencia del tipo uno a muchos.</w:t>
+      </w:r>
+    </w:p>
+    <w:p>
+      <w:pPr>
+        <w:rPr>
+          <w:lang w:val="it-IT"/>
+        </w:rPr>
+      </w:pPr>
+      <w:r>
+        <w:rPr>
+          <w:lang w:val="it-IT"/>
+        </w:rPr>
+        <w:t xml:space="preserve">Una relación que no se observa en este diagrama es la </w:t>
+      </w:r>
+      <w:r>
+        <w:rPr>
+          <w:lang w:val="it-IT"/>
+        </w:rPr>
+        <w:t xml:space="preserve">del Laboratorio </w:t>
+      </w:r>
+      <w:r>
+        <w:rPr>
+          <w:lang w:val="it-IT"/>
+        </w:rPr>
+        <w:t xml:space="preserve">con </w:t>
+      </w:r>
+      <w:r>
+        <w:rPr>
+          <w:lang w:val="it-IT"/>
+        </w:rPr>
+        <w:t>las Líneas de Producción</w:t>
+      </w:r>
+      <w:r>
+        <w:rPr>
+          <w:lang w:val="it-IT"/>
+        </w:rPr>
+        <w:t xml:space="preserve">: </w:t>
+      </w:r>
+      <w:r>
+        <w:rPr>
+          <w:lang w:val="it-IT"/>
+        </w:rPr>
+        <w:t xml:space="preserve">éstas tienen </w:t>
+      </w:r>
+      <w:r>
+        <w:rPr>
+          <w:lang w:val="it-IT"/>
+        </w:rPr>
+        <w:t xml:space="preserve">la responsabilidad de </w:t>
+      </w:r>
+      <w:r>
+        <w:rPr>
+          <w:lang w:val="it-IT"/>
+        </w:rPr>
+        <w:t xml:space="preserve">colectar su producción y entregarla a la Fábrica a la que pertenece. Para que los productos puedan ser vendidos debe determinarse si el tipo de Producto entregado </w:t>
+      </w:r>
+      <w:r>
+        <w:rPr>
+          <w:lang w:val="it-IT"/>
+        </w:rPr>
+        <w:t xml:space="preserve">ya ha sido </w:t>
+      </w:r>
+      <w:r>
+        <w:rPr>
+          <w:lang w:val="it-IT"/>
+        </w:rPr>
+        <w:t>descubierto</w:t>
+      </w:r>
+      <w:r>
+        <w:rPr>
+          <w:lang w:val="it-IT"/>
+        </w:rPr>
+        <w:t>; esto depende exclusivamente de que el Laboratorio haya descubierto o no el Proceso. Por este motivo, las Líneas de Producción chequean si el Laboratorio ya tiene en su haber de Proceso descubiertos el representado por configuración de máquinas de la Línea, consumiendo su interfaz.</w:t>
+      </w:r>
+    </w:p>
+    <w:p>
+      <w:pPr>
+        <w:pStyle w:val="Ttulo2"/>
+        <w:rPr>
+          <w:lang w:val="it-IT"/>
+        </w:rPr>
+      </w:pPr>
+      <w:r>
+        <w:rPr>
+          <w:noProof/>
+          <w:lang w:val="es-AR" w:eastAsia="es-AR"/>
+        </w:rPr>
+        <w:lastRenderedPageBreak/>
+        <w:drawing>
+          <wp:anchor distT="0" distB="180340" distL="114300" distR="114300" simplePos="0" relativeHeight="251658240" behindDoc="0" locked="0" layoutInCell="1" allowOverlap="1">
+            <wp:simplePos x="0" y="0"/>
+            <wp:positionH relativeFrom="page">
+              <wp:align>center</wp:align>
+            </wp:positionH>
+            <wp:positionV relativeFrom="paragraph">
+              <wp:posOffset>118745</wp:posOffset>
+            </wp:positionV>
+            <wp:extent cx="5520055" cy="5889625"/>
+            <wp:effectExtent l="19050" t="0" r="4445" b="0"/>
+            <wp:wrapTopAndBottom/>
+            <wp:docPr id="2" name="1 Imagen" descr="ModeloLaboratorio.png"/>
+            <wp:cNvGraphicFramePr>
+              <a:graphicFrameLocks xmlns:a="http://schemas.openxmlformats.org/drawingml/2006/main" noChangeAspect="1"/>
+            </wp:cNvGraphicFramePr>
+            <a:graphic xmlns:a="http://schemas.openxmlformats.org/drawingml/2006/main">
+              <a:graphicData uri="http://schemas.openxmlformats.org/drawingml/2006/picture">
+                <pic:pic xmlns:pic="http://schemas.openxmlformats.org/drawingml/2006/picture">
+                  <pic:nvPicPr>
+                    <pic:cNvPr id="0" name="ModeloLaboratorio.png"/>
+                    <pic:cNvPicPr/>
+                  </pic:nvPicPr>
+                  <pic:blipFill>
+                    <a:blip r:embed="rId10" cstate="print"/>
+                    <a:stretch>
+                      <a:fillRect/>
+                    </a:stretch>
+                  </pic:blipFill>
+                  <pic:spPr>
+                    <a:xfrm>
+                      <a:off x="0" y="0"/>
+                      <a:ext cx="5520055" cy="5889625"/>
+                    </a:xfrm>
+                    <a:prstGeom prst="rect">
+                      <a:avLst/>
+                    </a:prstGeom>
+                  </pic:spPr>
+                </pic:pic>
+              </a:graphicData>
+            </a:graphic>
+          </wp:anchor>
+        </w:drawing>
+      </w:r>
+      <w:bookmarkStart w:id="3" w:name="_Toc265010877"/>
+      <w:r>
+        <w:rPr>
+          <w:lang w:val="it-IT"/>
+        </w:rPr>
+        <w:t>Fábrica</w:t>
+      </w:r>
+      <w:r>
+        <w:rPr>
+          <w:lang w:val="it-IT"/>
+        </w:rPr>
+        <w:t xml:space="preserve"> y Líneas de Producción</w:t>
+      </w:r>
+      <w:bookmarkEnd w:id="3"/>
+    </w:p>
+    <w:p>
+      <w:pPr>
+        <w:rPr>
+          <w:lang w:val="it-IT"/>
+        </w:rPr>
+      </w:pPr>
+      <w:r>
+        <w:rPr>
+          <w:lang w:val="it-IT"/>
+        </w:rPr>
+        <w:t>La Fábrica es el otro elemento del dominio que se relaciona directamente con el Jugador, quien al igual que con el Laboratorio posee su Fábrica pero, a diferencia de con aquel, ésta puede ser reemplazada con el paso del tiempo, siempre y cuando el Jugador decida vender la que oportunamente tenga y con el dinero del que dispone pueda comprar otra.</w:t>
+      </w:r>
+    </w:p>
+    <w:p>
+      <w:pPr>
+        <w:rPr>
+          <w:lang w:val="it-IT"/>
+        </w:rPr>
+      </w:pPr>
+      <w:r>
+        <w:rPr>
+          <w:noProof/>
+          <w:lang w:val="es-AR" w:eastAsia="es-AR"/>
+        </w:rPr>
+        <w:lastRenderedPageBreak/>
+        <w:drawing>
+          <wp:anchor distT="0" distB="180340" distL="114300" distR="114300" simplePos="0" relativeHeight="251659264" behindDoc="0" locked="0" layoutInCell="1" allowOverlap="1">
+            <wp:simplePos x="1103571" y="903767"/>
+            <wp:positionH relativeFrom="page">
+              <wp:align>center</wp:align>
+            </wp:positionH>
+            <wp:positionV relativeFrom="paragraph">
+              <wp:posOffset>3810</wp:posOffset>
+            </wp:positionV>
+            <wp:extent cx="5392922" cy="3072810"/>
+            <wp:effectExtent l="19050" t="0" r="0" b="0"/>
+            <wp:wrapTopAndBottom/>
+            <wp:docPr id="3" name="2 Imagen" descr="ModeloFabrica.png"/>
+            <wp:cNvGraphicFramePr>
+              <a:graphicFrameLocks xmlns:a="http://schemas.openxmlformats.org/drawingml/2006/main" noChangeAspect="1"/>
+            </wp:cNvGraphicFramePr>
+            <a:graphic xmlns:a="http://schemas.openxmlformats.org/drawingml/2006/main">
+              <a:graphicData uri="http://schemas.openxmlformats.org/drawingml/2006/picture">
+                <pic:pic xmlns:pic="http://schemas.openxmlformats.org/drawingml/2006/picture">
+                  <pic:nvPicPr>
+                    <pic:cNvPr id="0" name="ModeloFabrica.png"/>
+                    <pic:cNvPicPr/>
+                  </pic:nvPicPr>
+                  <pic:blipFill>
+                    <a:blip r:embed="rId11" cstate="print"/>
+                    <a:stretch>
+                      <a:fillRect/>
+                    </a:stretch>
+                  </pic:blipFill>
+                  <pic:spPr>
+                    <a:xfrm>
+                      <a:off x="0" y="0"/>
+                      <a:ext cx="5392922" cy="3072810"/>
+                    </a:xfrm>
+                    <a:prstGeom prst="rect">
+                      <a:avLst/>
+                    </a:prstGeom>
+                  </pic:spPr>
+                </pic:pic>
+              </a:graphicData>
+            </a:graphic>
+          </wp:anchor>
+        </w:drawing>
+      </w:r>
+      <w:r>
+        <w:rPr>
+          <w:lang w:val="it-IT"/>
+        </w:rPr>
+        <w:t xml:space="preserve">En la Línea de Producción </w:t>
+      </w:r>
+      <w:r>
+        <w:rPr>
+          <w:lang w:val="it-IT"/>
+        </w:rPr>
+        <w:t>encontramos las máquinas, que interactúan con Cintas Transportadoras para el traslado de los Productos entre cada una de ellas. Las Cintas Transportadoras también se utilizan para conectar Máquinas con Fuentes de materia prima, que proveen un Producto a un costo fijo.</w:t>
+      </w:r>
+    </w:p>
+    <w:p>
+      <w:pPr>
+        <w:rPr>
+          <w:lang w:val="it-IT"/>
+        </w:rPr>
+      </w:pPr>
+      <w:r>
+        <w:rPr>
+          <w:noProof/>
+          <w:lang w:val="es-AR" w:eastAsia="es-AR"/>
+        </w:rPr>
+        <w:lastRenderedPageBreak/>
+        <w:drawing>
+          <wp:anchor distT="0" distB="180340" distL="114300" distR="114300" simplePos="0" relativeHeight="251660288" behindDoc="0" locked="0" layoutInCell="1" allowOverlap="1">
+            <wp:simplePos x="1103571" y="903767"/>
+            <wp:positionH relativeFrom="page">
+              <wp:align>center</wp:align>
+            </wp:positionH>
+            <wp:positionV relativeFrom="paragraph">
+              <wp:posOffset>3810</wp:posOffset>
+            </wp:positionV>
+            <wp:extent cx="5608586" cy="4061638"/>
+            <wp:effectExtent l="19050" t="0" r="0" b="0"/>
+            <wp:wrapTopAndBottom/>
+            <wp:docPr id="4" name="3 Imagen" descr="ModeloLinea.png"/>
+            <wp:cNvGraphicFramePr>
+              <a:graphicFrameLocks xmlns:a="http://schemas.openxmlformats.org/drawingml/2006/main" noChangeAspect="1"/>
+            </wp:cNvGraphicFramePr>
+            <a:graphic xmlns:a="http://schemas.openxmlformats.org/drawingml/2006/main">
+              <a:graphicData uri="http://schemas.openxmlformats.org/drawingml/2006/picture">
+                <pic:pic xmlns:pic="http://schemas.openxmlformats.org/drawingml/2006/picture">
+                  <pic:nvPicPr>
+                    <pic:cNvPr id="0" name="ModeloLinea.png"/>
+                    <pic:cNvPicPr/>
+                  </pic:nvPicPr>
+                  <pic:blipFill>
+                    <a:blip r:embed="rId12" cstate="print"/>
+                    <a:stretch>
+                      <a:fillRect/>
+                    </a:stretch>
+                  </pic:blipFill>
+                  <pic:spPr>
+                    <a:xfrm>
+                      <a:off x="0" y="0"/>
+                      <a:ext cx="5608586" cy="4061638"/>
+                    </a:xfrm>
+                    <a:prstGeom prst="rect">
+                      <a:avLst/>
+                    </a:prstGeom>
+                  </pic:spPr>
+                </pic:pic>
+              </a:graphicData>
+            </a:graphic>
+          </wp:anchor>
+        </w:drawing>
+      </w:r>
+    </w:p>
+    <w:p>
+      <w:pPr>
         <w:suppressAutoHyphens w:val="0"/>
         <w:spacing w:after="200" w:line="276" w:lineRule="auto"/>
         <w:rPr>
@@ -865,7 +1321,7 @@
           <w:lang w:val="it-IT"/>
         </w:rPr>
       </w:pPr>
-      <w:bookmarkStart w:id="2" w:name="_Toc265004408"/>
+      <w:bookmarkStart w:id="4" w:name="_Toc265010878"/>
       <w:r>
         <w:rPr>
           <w:lang w:val="it-IT"/>
@@ -873,7 +1329,7 @@
         <w:lastRenderedPageBreak/>
         <w:t>Vista de Procesos</w:t>
       </w:r>
-      <w:bookmarkEnd w:id="2"/>
+      <w:bookmarkEnd w:id="4"/>
     </w:p>
     <w:p>
       <w:pPr>
@@ -904,7 +1360,7 @@
           <w:lang w:val="it-IT"/>
         </w:rPr>
       </w:pPr>
-      <w:bookmarkStart w:id="3" w:name="_Toc265004409"/>
+      <w:bookmarkStart w:id="5" w:name="_Toc265010879"/>
       <w:r>
         <w:rPr>
           <w:lang w:val="it-IT"/>
@@ -912,7 +1368,7 @@
         <w:lastRenderedPageBreak/>
         <w:t>Vista de Desarrollo</w:t>
       </w:r>
-      <w:bookmarkEnd w:id="3"/>
+      <w:bookmarkEnd w:id="5"/>
     </w:p>
     <w:p>
       <w:pPr>
@@ -943,7 +1399,7 @@
           <w:lang w:val="it-IT"/>
         </w:rPr>
       </w:pPr>
-      <w:bookmarkStart w:id="4" w:name="_Toc265004410"/>
+      <w:bookmarkStart w:id="6" w:name="_Toc265010880"/>
       <w:r>
         <w:rPr>
           <w:lang w:val="it-IT"/>
@@ -951,7 +1407,7 @@
         <w:lastRenderedPageBreak/>
         <w:t>Vista Física</w:t>
       </w:r>
-      <w:bookmarkEnd w:id="4"/>
+      <w:bookmarkEnd w:id="6"/>
     </w:p>
     <w:p>
       <w:pPr>
@@ -982,7 +1438,7 @@
           <w:lang w:val="it-IT"/>
         </w:rPr>
       </w:pPr>
-      <w:bookmarkStart w:id="5" w:name="_Toc265004411"/>
+      <w:bookmarkStart w:id="7" w:name="_Toc265010881"/>
       <w:r>
         <w:rPr>
           <w:lang w:val="it-IT"/>
@@ -990,7 +1446,7 @@
         <w:lastRenderedPageBreak/>
         <w:t>Escenarios</w:t>
       </w:r>
-      <w:bookmarkEnd w:id="5"/>
+      <w:bookmarkEnd w:id="7"/>
     </w:p>
     <w:p>
       <w:pPr>
@@ -1071,7 +1527,7 @@
         <w:rPr>
           <w:noProof/>
         </w:rPr>
-        <w:t>7</w:t>
+        <w:t>10</w:t>
       </w:r>
     </w:fldSimple>
   </w:p>
@@ -1428,12 +1884,12 @@
     <w:autoRedefine/>
     <w:uiPriority w:val="39"/>
     <w:unhideWhenUsed/>
-    <w:rsid w:val="00205E77"/>
+    <w:rsid w:val="00385B87"/>
     <w:pPr>
       <w:tabs>
         <w:tab w:val="right" w:pos="8828"/>
       </w:tabs>
-      <w:spacing w:before="360" w:line="240" w:lineRule="auto"/>
+      <w:spacing w:before="240" w:after="240" w:line="240" w:lineRule="auto"/>
     </w:pPr>
     <w:rPr>
       <w:sz w:val="28"/>
@@ -1509,6 +1965,25 @@
       <w:sz w:val="32"/>
       <w:szCs w:val="26"/>
       <w:lang w:val="es-MX" w:eastAsia="ar-SA"/>
+    </w:rPr>
+  </w:style>
+  <w:style w:type="paragraph" w:styleId="TDC2">
+    <w:name w:val="toc 2"/>
+    <w:basedOn w:val="Normal"/>
+    <w:next w:val="Normal"/>
+    <w:autoRedefine/>
+    <w:uiPriority w:val="39"/>
+    <w:unhideWhenUsed/>
+    <w:rsid w:val="00385B87"/>
+    <w:pPr>
+      <w:tabs>
+        <w:tab w:val="right" w:leader="dot" w:pos="8828"/>
+      </w:tabs>
+      <w:spacing w:before="120" w:after="0"/>
+      <w:ind w:left="238"/>
+    </w:pPr>
+    <w:rPr>
+      <w:sz w:val="28"/>
     </w:rPr>
   </w:style>
 </w:styles>
@@ -1802,7 +2277,7 @@
 </file>
 
 <file path=customXml/itemProps1.xml><?xml version="1.0" encoding="utf-8"?>
-<ds:datastoreItem xmlns:ds="http://schemas.openxmlformats.org/officeDocument/2006/customXml" ds:itemID="{D67A601A-6053-4C7F-9014-6EBBF6BCA48D}">
+<ds:datastoreItem xmlns:ds="http://schemas.openxmlformats.org/officeDocument/2006/customXml" ds:itemID="{C3B90EE0-5D71-4BD9-8638-39EE50546880}">
   <ds:schemaRefs>
     <ds:schemaRef ds:uri="http://schemas.openxmlformats.org/officeDocument/2006/bibliography"/>
   </ds:schemaRefs>

</xml_diff>